<commit_message>
Upload Week 10 Assignment
upload week 10 assignment
</commit_message>
<xml_diff>
--- a/Final_Project/My Final Project Checklist.docx
+++ b/Final_Project/My Final Project Checklist.docx
@@ -109,6 +109,7 @@
         <w:pStyle w:val="Default"/>
         <w:rPr>
           <w:rFonts w:ascii="Calibri Light" w:hAnsi="Calibri Light" w:cs="Calibri Light"/>
+          <w:color w:val="538135" w:themeColor="accent6" w:themeShade="BF"/>
           <w:sz w:val="20"/>
           <w:szCs w:val="20"/>
         </w:rPr>
@@ -124,6 +125,7 @@
       <w:r>
         <w:rPr>
           <w:rFonts w:ascii="Calibri Light" w:hAnsi="Calibri Light" w:cs="Calibri Light"/>
+          <w:color w:val="538135" w:themeColor="accent6" w:themeShade="BF"/>
           <w:sz w:val="20"/>
           <w:szCs w:val="20"/>
         </w:rPr>
@@ -134,6 +136,7 @@
           <w:rFonts w:ascii="Calibri Light" w:hAnsi="Calibri Light" w:cs="Calibri Light"/>
           <w:i/>
           <w:iCs/>
+          <w:color w:val="538135" w:themeColor="accent6" w:themeShade="BF"/>
           <w:sz w:val="20"/>
           <w:szCs w:val="20"/>
         </w:rPr>
@@ -142,6 +145,7 @@
       <w:r>
         <w:rPr>
           <w:rFonts w:ascii="Calibri Light" w:hAnsi="Calibri Light" w:cs="Calibri Light"/>
+          <w:color w:val="538135" w:themeColor="accent6" w:themeShade="BF"/>
           <w:sz w:val="20"/>
           <w:szCs w:val="20"/>
         </w:rPr>
@@ -153,6 +157,7 @@
         <w:pStyle w:val="Default"/>
         <w:rPr>
           <w:rFonts w:ascii="Calibri Light" w:hAnsi="Calibri Light" w:cs="Calibri Light"/>
+          <w:color w:val="538135" w:themeColor="accent6" w:themeShade="BF"/>
           <w:sz w:val="20"/>
           <w:szCs w:val="20"/>
         </w:rPr>
@@ -160,6 +165,7 @@
       <w:r>
         <w:rPr>
           <w:rFonts w:ascii="Wingdings" w:hAnsi="Wingdings" w:cs="Wingdings"/>
+          <w:color w:val="538135" w:themeColor="accent6" w:themeShade="BF"/>
           <w:sz w:val="20"/>
           <w:szCs w:val="20"/>
         </w:rPr>
@@ -168,6 +174,7 @@
       <w:r>
         <w:rPr>
           <w:rFonts w:ascii="Calibri Light" w:hAnsi="Calibri Light" w:cs="Calibri Light"/>
+          <w:color w:val="538135" w:themeColor="accent6" w:themeShade="BF"/>
           <w:sz w:val="20"/>
           <w:szCs w:val="20"/>
         </w:rPr>
@@ -275,246 +282,239 @@
           <w:sz w:val="20"/>
           <w:szCs w:val="20"/>
         </w:rPr>
-        <w:t>Project includes at least on</w:t>
-      </w:r>
+        <w:t xml:space="preserve">Project includes at least one feature that we did not cover in class! There are many examples: “I used ggmap; I created a decision tree; I ranked the results; I created my presentation slides directly from R; I figured out to use OAuth 2.0…” </w:t>
+      </w:r>
+    </w:p>
+    <w:p>
+      <w:pPr>
+        <w:pStyle w:val="Default"/>
+        <w:rPr>
+          <w:rFonts w:ascii="Calibri Light" w:hAnsi="Calibri Light" w:cs="Calibri Light"/>
+          <w:sz w:val="20"/>
+          <w:szCs w:val="20"/>
+        </w:rPr>
+      </w:pPr>
+      <w:r>
+        <w:rPr>
+          <w:rFonts w:ascii="Wingdings" w:hAnsi="Wingdings" w:cs="Wingdings"/>
+          <w:sz w:val="20"/>
+          <w:szCs w:val="20"/>
+        </w:rPr>
+        <w:t xml:space="preserve"> </w:t>
+      </w:r>
+      <w:r>
+        <w:rPr>
+          <w:rFonts w:ascii="Calibri Light" w:hAnsi="Calibri Light" w:cs="Calibri Light"/>
+          <w:sz w:val="20"/>
+          <w:szCs w:val="20"/>
+        </w:rPr>
+        <w:t xml:space="preserve">Presentation. Was the presentation delivered in the allotted time (3 to 5 minutes)? </w:t>
+      </w:r>
+    </w:p>
+    <w:p>
+      <w:pPr>
+        <w:pStyle w:val="Default"/>
+        <w:rPr>
+          <w:rFonts w:ascii="Calibri Light" w:hAnsi="Calibri Light" w:cs="Calibri Light"/>
+          <w:sz w:val="20"/>
+          <w:szCs w:val="20"/>
+        </w:rPr>
+      </w:pPr>
+      <w:r>
+        <w:rPr>
+          <w:rFonts w:ascii="Wingdings" w:hAnsi="Wingdings" w:cs="Wingdings"/>
+          <w:sz w:val="20"/>
+          <w:szCs w:val="20"/>
+        </w:rPr>
+        <w:t xml:space="preserve"> </w:t>
+      </w:r>
+      <w:r>
+        <w:rPr>
+          <w:rFonts w:ascii="Calibri Light" w:hAnsi="Calibri Light" w:cs="Calibri Light"/>
+          <w:sz w:val="20"/>
+          <w:szCs w:val="20"/>
+        </w:rPr>
+        <w:t xml:space="preserve">Presentation. Did you show (at least) one challenge you encountered in code and/or data, and what you did when you encountered that challenge? If you didn’t encounter any challenges, your assignment was clearly too easy for you! </w:t>
+      </w:r>
+    </w:p>
+    <w:p>
+      <w:pPr>
+        <w:pStyle w:val="Default"/>
+        <w:rPr>
+          <w:rFonts w:ascii="Calibri Light" w:hAnsi="Calibri Light" w:cs="Calibri Light"/>
+          <w:sz w:val="20"/>
+          <w:szCs w:val="20"/>
+        </w:rPr>
+      </w:pPr>
+      <w:r>
+        <w:rPr>
+          <w:rFonts w:ascii="Wingdings" w:hAnsi="Wingdings" w:cs="Wingdings"/>
+          <w:sz w:val="20"/>
+          <w:szCs w:val="20"/>
+        </w:rPr>
+        <w:t xml:space="preserve"> </w:t>
+      </w:r>
+      <w:r>
+        <w:rPr>
+          <w:rFonts w:ascii="Calibri Light" w:hAnsi="Calibri Light" w:cs="Calibri Light"/>
+          <w:sz w:val="20"/>
+          <w:szCs w:val="20"/>
+        </w:rPr>
+        <w:t xml:space="preserve">Presentation. Did the audience come away with a clear understanding of your motivation for undertaking the project? </w:t>
+      </w:r>
+    </w:p>
+    <w:p>
+      <w:pPr>
+        <w:pStyle w:val="Default"/>
+        <w:rPr>
+          <w:rFonts w:ascii="Calibri Light" w:hAnsi="Calibri Light" w:cs="Calibri Light"/>
+          <w:sz w:val="20"/>
+          <w:szCs w:val="20"/>
+        </w:rPr>
+      </w:pPr>
+      <w:r>
+        <w:rPr>
+          <w:rFonts w:ascii="Wingdings" w:hAnsi="Wingdings" w:cs="Wingdings"/>
+          <w:sz w:val="20"/>
+          <w:szCs w:val="20"/>
+        </w:rPr>
+        <w:t xml:space="preserve"> </w:t>
+      </w:r>
+      <w:r>
+        <w:rPr>
+          <w:rFonts w:ascii="Calibri Light" w:hAnsi="Calibri Light" w:cs="Calibri Light"/>
+          <w:sz w:val="20"/>
+          <w:szCs w:val="20"/>
+        </w:rPr>
+        <w:t xml:space="preserve">Presentation. Did the audience come away with a clear understanding of at least one insight you gained or conclusion you reached or hypothesis you “confirmed” (rejected or failed to reject…)? </w:t>
+      </w:r>
+    </w:p>
+    <w:p>
+      <w:pPr>
+        <w:pStyle w:val="Default"/>
+        <w:rPr>
+          <w:rFonts w:ascii="Calibri Light" w:hAnsi="Calibri Light" w:cs="Calibri Light"/>
+          <w:sz w:val="20"/>
+          <w:szCs w:val="20"/>
+        </w:rPr>
+      </w:pPr>
+      <w:r>
+        <w:rPr>
+          <w:rFonts w:ascii="Wingdings" w:hAnsi="Wingdings" w:cs="Wingdings"/>
+          <w:sz w:val="20"/>
+          <w:szCs w:val="20"/>
+        </w:rPr>
+        <w:t xml:space="preserve"> </w:t>
+      </w:r>
+      <w:r>
+        <w:rPr>
+          <w:rFonts w:ascii="Calibri Light" w:hAnsi="Calibri Light" w:cs="Calibri Light"/>
+          <w:sz w:val="20"/>
+          <w:szCs w:val="20"/>
+        </w:rPr>
+        <w:t xml:space="preserve">Code and data. Have you delivered the submitted code and data where it is self-contained—preferably in rpubs.com and github? Am I able to fully reproduce your results with what you’ve delivered? You won’t receive full credit if your code references data on your local machine! </w:t>
+      </w:r>
+    </w:p>
+    <w:p>
+      <w:pPr>
+        <w:pStyle w:val="Default"/>
+        <w:rPr>
+          <w:rFonts w:ascii="Calibri Light" w:hAnsi="Calibri Light" w:cs="Calibri Light"/>
+          <w:sz w:val="20"/>
+          <w:szCs w:val="20"/>
+        </w:rPr>
+      </w:pPr>
+      <w:r>
+        <w:rPr>
+          <w:rFonts w:ascii="Wingdings" w:hAnsi="Wingdings" w:cs="Wingdings"/>
+          <w:sz w:val="20"/>
+          <w:szCs w:val="20"/>
+        </w:rPr>
+        <w:t xml:space="preserve"> </w:t>
+      </w:r>
+      <w:r>
+        <w:rPr>
+          <w:rFonts w:ascii="Calibri Light" w:hAnsi="Calibri Light" w:cs="Calibri Light"/>
+          <w:sz w:val="20"/>
+          <w:szCs w:val="20"/>
+        </w:rPr>
+        <w:t xml:space="preserve">Code and data. Does all of the delivered code run without errors? </w:t>
+      </w:r>
+    </w:p>
+    <w:p>
+      <w:pPr>
+        <w:pStyle w:val="Default"/>
+        <w:rPr>
+          <w:rFonts w:ascii="Calibri Light" w:hAnsi="Calibri Light" w:cs="Calibri Light"/>
+          <w:sz w:val="20"/>
+          <w:szCs w:val="20"/>
+        </w:rPr>
+      </w:pPr>
+      <w:r>
+        <w:rPr>
+          <w:rFonts w:ascii="Wingdings" w:hAnsi="Wingdings" w:cs="Wingdings"/>
+          <w:sz w:val="20"/>
+          <w:szCs w:val="20"/>
+        </w:rPr>
+        <w:t xml:space="preserve"> </w:t>
+      </w:r>
+      <w:r>
+        <w:rPr>
+          <w:rFonts w:ascii="Calibri Light" w:hAnsi="Calibri Light" w:cs="Calibri Light"/>
+          <w:sz w:val="20"/>
+          <w:szCs w:val="20"/>
+        </w:rPr>
+        <w:t xml:space="preserve">Code and data. Have you delivered your code and conclusions using a “reproducible research” tool such as RMarkdown? </w:t>
+      </w:r>
+    </w:p>
+    <w:p>
+      <w:pPr>
+        <w:pStyle w:val="Default"/>
+        <w:rPr>
+          <w:rFonts w:ascii="Calibri Light" w:hAnsi="Calibri Light" w:cs="Calibri Light"/>
+          <w:sz w:val="20"/>
+          <w:szCs w:val="20"/>
+        </w:rPr>
+      </w:pPr>
+      <w:r>
+        <w:rPr>
+          <w:rFonts w:ascii="Wingdings" w:hAnsi="Wingdings" w:cs="Wingdings"/>
+          <w:sz w:val="20"/>
+          <w:szCs w:val="20"/>
+        </w:rPr>
+        <w:t xml:space="preserve"> </w:t>
+      </w:r>
+      <w:r>
+        <w:rPr>
+          <w:rFonts w:ascii="Calibri Light" w:hAnsi="Calibri Light" w:cs="Calibri Light"/>
+          <w:sz w:val="20"/>
+          <w:szCs w:val="20"/>
+        </w:rPr>
+        <w:t xml:space="preserve">Deadline management. Were your draft project proposal, project, and presentation delivered on time? </w:t>
+      </w:r>
+      <w:r>
+        <w:rPr>
+          <w:rFonts w:ascii="Calibri Light" w:hAnsi="Calibri Light" w:cs="Calibri Light"/>
+          <w:i/>
+          <w:iCs/>
+          <w:sz w:val="20"/>
+          <w:szCs w:val="20"/>
+        </w:rPr>
+        <w:t>Any part of the project that is turned in late will receive a maximum grade of 80%</w:t>
+      </w:r>
+      <w:r>
+        <w:rPr>
+          <w:rFonts w:ascii="Calibri Light" w:hAnsi="Calibri Light" w:cs="Calibri Light"/>
+          <w:sz w:val="20"/>
+          <w:szCs w:val="20"/>
+        </w:rPr>
+        <w:t xml:space="preserve">. Please turn in your work on time! You are of course welcome to deliver ahead of schedule! </w:t>
+      </w:r>
+    </w:p>
+    <w:p>
       <w:bookmarkStart w:id="0" w:name="_GoBack"/>
       <w:bookmarkEnd w:id="0"/>
-      <w:r>
-        <w:rPr>
-          <w:rFonts w:ascii="Calibri Light" w:hAnsi="Calibri Light" w:cs="Calibri Light"/>
-          <w:sz w:val="20"/>
-          <w:szCs w:val="20"/>
-        </w:rPr>
-        <w:t xml:space="preserve">e feature that we did not cover in class! There are many examples: “I used ggmap; I created a decision tree; I ranked the results; I created my presentation slides directly from R; I figured out to use OAuth 2.0…” </w:t>
-      </w:r>
-    </w:p>
-    <w:p>
-      <w:pPr>
-        <w:pStyle w:val="Default"/>
-        <w:rPr>
-          <w:rFonts w:ascii="Calibri Light" w:hAnsi="Calibri Light" w:cs="Calibri Light"/>
-          <w:sz w:val="20"/>
-          <w:szCs w:val="20"/>
-        </w:rPr>
-      </w:pPr>
-      <w:r>
-        <w:rPr>
-          <w:rFonts w:ascii="Wingdings" w:hAnsi="Wingdings" w:cs="Wingdings"/>
-          <w:sz w:val="20"/>
-          <w:szCs w:val="20"/>
-        </w:rPr>
-        <w:t xml:space="preserve"> </w:t>
-      </w:r>
-      <w:r>
-        <w:rPr>
-          <w:rFonts w:ascii="Calibri Light" w:hAnsi="Calibri Light" w:cs="Calibri Light"/>
-          <w:sz w:val="20"/>
-          <w:szCs w:val="20"/>
-        </w:rPr>
-        <w:t xml:space="preserve">Presentation. Was the presentation delivered in the allotted time (3 to 5 minutes)? </w:t>
-      </w:r>
-    </w:p>
-    <w:p>
-      <w:pPr>
-        <w:pStyle w:val="Default"/>
-        <w:rPr>
-          <w:rFonts w:ascii="Calibri Light" w:hAnsi="Calibri Light" w:cs="Calibri Light"/>
-          <w:sz w:val="20"/>
-          <w:szCs w:val="20"/>
-        </w:rPr>
-      </w:pPr>
-      <w:r>
-        <w:rPr>
-          <w:rFonts w:ascii="Wingdings" w:hAnsi="Wingdings" w:cs="Wingdings"/>
-          <w:sz w:val="20"/>
-          <w:szCs w:val="20"/>
-        </w:rPr>
-        <w:t xml:space="preserve"> </w:t>
-      </w:r>
-      <w:r>
-        <w:rPr>
-          <w:rFonts w:ascii="Calibri Light" w:hAnsi="Calibri Light" w:cs="Calibri Light"/>
-          <w:sz w:val="20"/>
-          <w:szCs w:val="20"/>
-        </w:rPr>
-        <w:t xml:space="preserve">Presentation. Did you show (at least) one challenge you encountered in code and/or data, and what you did when you encountered that challenge? If you didn’t encounter any challenges, your assignment was clearly too easy for you! </w:t>
-      </w:r>
-    </w:p>
-    <w:p>
-      <w:pPr>
-        <w:pStyle w:val="Default"/>
-        <w:rPr>
-          <w:rFonts w:ascii="Calibri Light" w:hAnsi="Calibri Light" w:cs="Calibri Light"/>
-          <w:sz w:val="20"/>
-          <w:szCs w:val="20"/>
-        </w:rPr>
-      </w:pPr>
-      <w:r>
-        <w:rPr>
-          <w:rFonts w:ascii="Wingdings" w:hAnsi="Wingdings" w:cs="Wingdings"/>
-          <w:sz w:val="20"/>
-          <w:szCs w:val="20"/>
-        </w:rPr>
-        <w:t xml:space="preserve"> </w:t>
-      </w:r>
-      <w:r>
-        <w:rPr>
-          <w:rFonts w:ascii="Calibri Light" w:hAnsi="Calibri Light" w:cs="Calibri Light"/>
-          <w:sz w:val="20"/>
-          <w:szCs w:val="20"/>
-        </w:rPr>
-        <w:t xml:space="preserve">Presentation. Did the audience come away with a clear understanding of your motivation for undertaking the project? </w:t>
-      </w:r>
-    </w:p>
-    <w:p>
-      <w:pPr>
-        <w:pStyle w:val="Default"/>
-        <w:rPr>
-          <w:rFonts w:ascii="Calibri Light" w:hAnsi="Calibri Light" w:cs="Calibri Light"/>
-          <w:sz w:val="20"/>
-          <w:szCs w:val="20"/>
-        </w:rPr>
-      </w:pPr>
-      <w:r>
-        <w:rPr>
-          <w:rFonts w:ascii="Wingdings" w:hAnsi="Wingdings" w:cs="Wingdings"/>
-          <w:sz w:val="20"/>
-          <w:szCs w:val="20"/>
-        </w:rPr>
-        <w:t xml:space="preserve"> </w:t>
-      </w:r>
-      <w:r>
-        <w:rPr>
-          <w:rFonts w:ascii="Calibri Light" w:hAnsi="Calibri Light" w:cs="Calibri Light"/>
-          <w:sz w:val="20"/>
-          <w:szCs w:val="20"/>
-        </w:rPr>
-        <w:t xml:space="preserve">Presentation. Did the audience come away with a clear understanding of at least one insight you gained or conclusion you reached or hypothesis you “confirmed” (rejected or failed to reject…)? </w:t>
-      </w:r>
-    </w:p>
-    <w:p>
-      <w:pPr>
-        <w:pStyle w:val="Default"/>
-        <w:rPr>
-          <w:rFonts w:ascii="Calibri Light" w:hAnsi="Calibri Light" w:cs="Calibri Light"/>
-          <w:sz w:val="20"/>
-          <w:szCs w:val="20"/>
-        </w:rPr>
-      </w:pPr>
-      <w:r>
-        <w:rPr>
-          <w:rFonts w:ascii="Wingdings" w:hAnsi="Wingdings" w:cs="Wingdings"/>
-          <w:sz w:val="20"/>
-          <w:szCs w:val="20"/>
-        </w:rPr>
-        <w:t xml:space="preserve"> </w:t>
-      </w:r>
-      <w:r>
-        <w:rPr>
-          <w:rFonts w:ascii="Calibri Light" w:hAnsi="Calibri Light" w:cs="Calibri Light"/>
-          <w:sz w:val="20"/>
-          <w:szCs w:val="20"/>
-        </w:rPr>
-        <w:t xml:space="preserve">Code and data. Have you delivered the submitted code and data where it is self-contained—preferably in rpubs.com and github? Am I able to fully reproduce your results with what you’ve delivered? You won’t receive full credit if your code references data on your local machine! </w:t>
-      </w:r>
-    </w:p>
-    <w:p>
-      <w:pPr>
-        <w:pStyle w:val="Default"/>
-        <w:rPr>
-          <w:rFonts w:ascii="Calibri Light" w:hAnsi="Calibri Light" w:cs="Calibri Light"/>
-          <w:sz w:val="20"/>
-          <w:szCs w:val="20"/>
-        </w:rPr>
-      </w:pPr>
-      <w:r>
-        <w:rPr>
-          <w:rFonts w:ascii="Wingdings" w:hAnsi="Wingdings" w:cs="Wingdings"/>
-          <w:sz w:val="20"/>
-          <w:szCs w:val="20"/>
-        </w:rPr>
-        <w:t xml:space="preserve"> </w:t>
-      </w:r>
-      <w:r>
-        <w:rPr>
-          <w:rFonts w:ascii="Calibri Light" w:hAnsi="Calibri Light" w:cs="Calibri Light"/>
-          <w:sz w:val="20"/>
-          <w:szCs w:val="20"/>
-        </w:rPr>
-        <w:t xml:space="preserve">Code and data. Does all of the delivered code run without errors? </w:t>
-      </w:r>
-    </w:p>
-    <w:p>
-      <w:pPr>
-        <w:pStyle w:val="Default"/>
-        <w:rPr>
-          <w:rFonts w:ascii="Calibri Light" w:hAnsi="Calibri Light" w:cs="Calibri Light"/>
-          <w:sz w:val="20"/>
-          <w:szCs w:val="20"/>
-        </w:rPr>
-      </w:pPr>
-      <w:r>
-        <w:rPr>
-          <w:rFonts w:ascii="Wingdings" w:hAnsi="Wingdings" w:cs="Wingdings"/>
-          <w:sz w:val="20"/>
-          <w:szCs w:val="20"/>
-        </w:rPr>
-        <w:t xml:space="preserve"> </w:t>
-      </w:r>
-      <w:r>
-        <w:rPr>
-          <w:rFonts w:ascii="Calibri Light" w:hAnsi="Calibri Light" w:cs="Calibri Light"/>
-          <w:sz w:val="20"/>
-          <w:szCs w:val="20"/>
-        </w:rPr>
-        <w:t xml:space="preserve">Code and data. Have you delivered your code and conclusions using a “reproducible research” tool such as RMarkdown? </w:t>
-      </w:r>
-    </w:p>
-    <w:p>
-      <w:pPr>
-        <w:pStyle w:val="Default"/>
-        <w:rPr>
-          <w:rFonts w:ascii="Calibri Light" w:hAnsi="Calibri Light" w:cs="Calibri Light"/>
-          <w:sz w:val="20"/>
-          <w:szCs w:val="20"/>
-        </w:rPr>
-      </w:pPr>
-      <w:r>
-        <w:rPr>
-          <w:rFonts w:ascii="Wingdings" w:hAnsi="Wingdings" w:cs="Wingdings"/>
-          <w:sz w:val="20"/>
-          <w:szCs w:val="20"/>
-        </w:rPr>
-        <w:t xml:space="preserve"> </w:t>
-      </w:r>
-      <w:r>
-        <w:rPr>
-          <w:rFonts w:ascii="Calibri Light" w:hAnsi="Calibri Light" w:cs="Calibri Light"/>
-          <w:sz w:val="20"/>
-          <w:szCs w:val="20"/>
-        </w:rPr>
-        <w:t xml:space="preserve">Deadline management. Were your draft project proposal, project, and presentation delivered on time? </w:t>
-      </w:r>
-      <w:r>
-        <w:rPr>
-          <w:rFonts w:ascii="Calibri Light" w:hAnsi="Calibri Light" w:cs="Calibri Light"/>
-          <w:i/>
-          <w:iCs/>
-          <w:sz w:val="20"/>
-          <w:szCs w:val="20"/>
-        </w:rPr>
-        <w:t>Any part of the project that is turned in late will receive a maximum grade of 80%</w:t>
-      </w:r>
-      <w:r>
-        <w:rPr>
-          <w:rFonts w:ascii="Calibri Light" w:hAnsi="Calibri Light" w:cs="Calibri Light"/>
-          <w:sz w:val="20"/>
-          <w:szCs w:val="20"/>
-        </w:rPr>
-        <w:t xml:space="preserve">. Please turn in your work on time! You are of course welcome to deliver ahead of schedule! </w:t>
-      </w:r>
-    </w:p>
-    <w:p/>
+    </w:p>
     <w:sectPr>
       <w:pgSz w:w="12240" w:h="16340"/>
       <w:pgMar w:top="1113" w:right="764" w:bottom="926" w:left="499" w:header="720" w:footer="720" w:gutter="0"/>

</xml_diff>

<commit_message>
Data 607 Assignment 12
Recommender system assignment
</commit_message>
<xml_diff>
--- a/Final_Project/My Final Project Checklist.docx
+++ b/Final_Project/My Final Project Checklist.docx
@@ -186,6 +186,7 @@
         <w:pStyle w:val="Default"/>
         <w:rPr>
           <w:rFonts w:ascii="Calibri Light" w:hAnsi="Calibri Light" w:cs="Calibri Light"/>
+          <w:color w:val="538135" w:themeColor="accent6" w:themeShade="BF"/>
           <w:sz w:val="20"/>
           <w:szCs w:val="20"/>
         </w:rPr>
@@ -201,6 +202,7 @@
       <w:r>
         <w:rPr>
           <w:rFonts w:ascii="Calibri Light" w:hAnsi="Calibri Light" w:cs="Calibri Light"/>
+          <w:color w:val="538135" w:themeColor="accent6" w:themeShade="BF"/>
           <w:sz w:val="20"/>
           <w:szCs w:val="20"/>
         </w:rPr>
@@ -212,6 +214,7 @@
         <w:pStyle w:val="Default"/>
         <w:rPr>
           <w:rFonts w:ascii="Calibri Light" w:hAnsi="Calibri Light" w:cs="Calibri Light"/>
+          <w:color w:val="538135" w:themeColor="accent6" w:themeShade="BF"/>
           <w:sz w:val="20"/>
           <w:szCs w:val="20"/>
         </w:rPr>
@@ -219,6 +222,7 @@
       <w:r>
         <w:rPr>
           <w:rFonts w:ascii="Wingdings" w:hAnsi="Wingdings" w:cs="Wingdings"/>
+          <w:color w:val="538135" w:themeColor="accent6" w:themeShade="BF"/>
           <w:sz w:val="20"/>
           <w:szCs w:val="20"/>
         </w:rPr>
@@ -227,6 +231,7 @@
       <w:r>
         <w:rPr>
           <w:rFonts w:ascii="Calibri Light" w:hAnsi="Calibri Light" w:cs="Calibri Light"/>
+          <w:color w:val="538135" w:themeColor="accent6" w:themeShade="BF"/>
           <w:sz w:val="20"/>
           <w:szCs w:val="20"/>
         </w:rPr>
@@ -238,6 +243,7 @@
         <w:pStyle w:val="Default"/>
         <w:rPr>
           <w:rFonts w:ascii="Calibri Light" w:hAnsi="Calibri Light" w:cs="Calibri Light"/>
+          <w:color w:val="538135" w:themeColor="accent6" w:themeShade="BF"/>
           <w:sz w:val="20"/>
           <w:szCs w:val="20"/>
         </w:rPr>
@@ -245,6 +251,7 @@
       <w:r>
         <w:rPr>
           <w:rFonts w:ascii="Wingdings" w:hAnsi="Wingdings" w:cs="Wingdings"/>
+          <w:color w:val="538135" w:themeColor="accent6" w:themeShade="BF"/>
           <w:sz w:val="20"/>
           <w:szCs w:val="20"/>
         </w:rPr>
@@ -253,6 +260,7 @@
       <w:r>
         <w:rPr>
           <w:rFonts w:ascii="Calibri Light" w:hAnsi="Calibri Light" w:cs="Calibri Light"/>
+          <w:color w:val="538135" w:themeColor="accent6" w:themeShade="BF"/>
           <w:sz w:val="20"/>
           <w:szCs w:val="20"/>
         </w:rPr>
@@ -282,7 +290,17 @@
           <w:sz w:val="20"/>
           <w:szCs w:val="20"/>
         </w:rPr>
-        <w:t xml:space="preserve">Project includes at least one feature that we did not cover in class! There are many examples: “I used ggmap; I created a decision tree; I ranked the results; I created my presentation slides directly from R; I figured out to use OAuth 2.0…” </w:t>
+        <w:t xml:space="preserve">Project includes at least one feature that we did not cover in class! There are many examples: “I used ggmap; I created a decision tree; I ranked the results; I created my presentation slides directly </w:t>
+      </w:r>
+      <w:bookmarkStart w:id="0" w:name="_GoBack"/>
+      <w:bookmarkEnd w:id="0"/>
+      <w:r>
+        <w:rPr>
+          <w:rFonts w:ascii="Calibri Light" w:hAnsi="Calibri Light" w:cs="Calibri Light"/>
+          <w:sz w:val="20"/>
+          <w:szCs w:val="20"/>
+        </w:rPr>
+        <w:t xml:space="preserve">from R; I figured out to use OAuth 2.0…” </w:t>
       </w:r>
     </w:p>
     <w:p>
@@ -420,6 +438,7 @@
         <w:pStyle w:val="Default"/>
         <w:rPr>
           <w:rFonts w:ascii="Calibri Light" w:hAnsi="Calibri Light" w:cs="Calibri Light"/>
+          <w:color w:val="538135" w:themeColor="accent6" w:themeShade="BF"/>
           <w:sz w:val="20"/>
           <w:szCs w:val="20"/>
         </w:rPr>
@@ -435,6 +454,7 @@
       <w:r>
         <w:rPr>
           <w:rFonts w:ascii="Calibri Light" w:hAnsi="Calibri Light" w:cs="Calibri Light"/>
+          <w:color w:val="538135" w:themeColor="accent6" w:themeShade="BF"/>
           <w:sz w:val="20"/>
           <w:szCs w:val="20"/>
         </w:rPr>
@@ -446,6 +466,7 @@
         <w:pStyle w:val="Default"/>
         <w:rPr>
           <w:rFonts w:ascii="Calibri Light" w:hAnsi="Calibri Light" w:cs="Calibri Light"/>
+          <w:color w:val="538135" w:themeColor="accent6" w:themeShade="BF"/>
           <w:sz w:val="20"/>
           <w:szCs w:val="20"/>
         </w:rPr>
@@ -453,6 +474,7 @@
       <w:r>
         <w:rPr>
           <w:rFonts w:ascii="Wingdings" w:hAnsi="Wingdings" w:cs="Wingdings"/>
+          <w:color w:val="538135" w:themeColor="accent6" w:themeShade="BF"/>
           <w:sz w:val="20"/>
           <w:szCs w:val="20"/>
         </w:rPr>
@@ -461,6 +483,7 @@
       <w:r>
         <w:rPr>
           <w:rFonts w:ascii="Calibri Light" w:hAnsi="Calibri Light" w:cs="Calibri Light"/>
+          <w:color w:val="538135" w:themeColor="accent6" w:themeShade="BF"/>
           <w:sz w:val="20"/>
           <w:szCs w:val="20"/>
         </w:rPr>
@@ -511,10 +534,7 @@
         <w:t xml:space="preserve">. Please turn in your work on time! You are of course welcome to deliver ahead of schedule! </w:t>
       </w:r>
     </w:p>
-    <w:p>
-      <w:bookmarkStart w:id="0" w:name="_GoBack"/>
-      <w:bookmarkEnd w:id="0"/>
-    </w:p>
+    <w:p/>
     <w:sectPr>
       <w:pgSz w:w="12240" w:h="16340"/>
       <w:pgMar w:top="1113" w:right="764" w:bottom="926" w:left="499" w:header="720" w:footer="720" w:gutter="0"/>

</xml_diff>